<commit_message>
Sri Lanka country reference form
Re-uploading the Sri Lanka country reference form file.
</commit_message>
<xml_diff>
--- a/deployment_templates/templates/countryapplicationtemplates/docx/LKA/LKA.docx
+++ b/deployment_templates/templates/countryapplicationtemplates/docx/LKA/LKA.docx
@@ -279,7 +279,7 @@
             <w:tcBorders>
               <w:top w:val="single" w:sz="8" w:space="0" w:color="auto"/>
               <w:left w:val="single" w:sz="8" w:space="0" w:color="auto"/>
-              <w:bottom w:val="single" w:sz="8" w:space="0" w:color="auto"/>
+              <w:bottom w:val="single" w:sz="4" w:space="0" w:color="auto"/>
               <w:right w:val="single" w:sz="4" w:space="0" w:color="auto"/>
             </w:tcBorders>
             <w:shd w:val="clear" w:color="000000" w:fill="A6C9EC"/>
@@ -325,7 +325,7 @@
             <w:tcBorders>
               <w:top w:val="single" w:sz="8" w:space="0" w:color="auto"/>
               <w:left w:val="nil"/>
-              <w:bottom w:val="single" w:sz="8" w:space="0" w:color="auto"/>
+              <w:bottom w:val="single" w:sz="4" w:space="0" w:color="auto"/>
               <w:right w:val="single" w:sz="4" w:space="0" w:color="auto"/>
             </w:tcBorders>
             <w:shd w:val="clear" w:color="000000" w:fill="A6C9EC"/>
@@ -371,7 +371,7 @@
             <w:tcBorders>
               <w:top w:val="single" w:sz="8" w:space="0" w:color="auto"/>
               <w:left w:val="nil"/>
-              <w:bottom w:val="single" w:sz="8" w:space="0" w:color="auto"/>
+              <w:bottom w:val="single" w:sz="4" w:space="0" w:color="auto"/>
               <w:right w:val="single" w:sz="8" w:space="0" w:color="auto"/>
             </w:tcBorders>
             <w:shd w:val="clear" w:color="000000" w:fill="A6C9EC"/>
@@ -420,7 +420,7 @@
           <w:tcPr>
             <w:tcW w:w="560" w:type="dxa"/>
             <w:tcBorders>
-              <w:top w:val="nil"/>
+              <w:top w:val="single" w:sz="4" w:space="0" w:color="auto"/>
               <w:left w:val="single" w:sz="4" w:space="0" w:color="auto"/>
               <w:bottom w:val="single" w:sz="4" w:space="0" w:color="auto"/>
               <w:right w:val="single" w:sz="4" w:space="0" w:color="auto"/>
@@ -461,7 +461,7 @@
           <w:tcPr>
             <w:tcW w:w="2660" w:type="dxa"/>
             <w:tcBorders>
-              <w:top w:val="nil"/>
+              <w:top w:val="single" w:sz="4" w:space="0" w:color="auto"/>
               <w:left w:val="nil"/>
               <w:bottom w:val="single" w:sz="4" w:space="0" w:color="auto"/>
               <w:right w:val="single" w:sz="4" w:space="0" w:color="auto"/>
@@ -500,7 +500,7 @@
           <w:tcPr>
             <w:tcW w:w="6409" w:type="dxa"/>
             <w:tcBorders>
-              <w:top w:val="nil"/>
+              <w:top w:val="single" w:sz="4" w:space="0" w:color="auto"/>
               <w:left w:val="nil"/>
               <w:bottom w:val="single" w:sz="4" w:space="0" w:color="auto"/>
               <w:right w:val="single" w:sz="4" w:space="0" w:color="auto"/>
@@ -532,7 +532,33 @@
                 <w:lang w:eastAsia="en-IN"/>
                 <w14:ligatures w14:val="none"/>
               </w:rPr>
-              <w:t>{{passport.passport_details.first_name}}</w:t>
+              <w:t>{{</w:t>
+            </w:r>
+            <w:proofErr w:type="spellStart"/>
+            <w:r>
+              <w:rPr>
+                <w:rFonts w:ascii="Aptos Narrow" w:eastAsia="Times New Roman" w:hAnsi="Aptos Narrow" w:cs="Times New Roman"/>
+                <w:color w:val="000000"/>
+                <w:kern w:val="0"/>
+                <w:sz w:val="22"/>
+                <w:szCs w:val="22"/>
+                <w:lang w:eastAsia="en-IN"/>
+                <w14:ligatures w14:val="none"/>
+              </w:rPr>
+              <w:t>passport.passport_details.first_name</w:t>
+            </w:r>
+            <w:proofErr w:type="spellEnd"/>
+            <w:r>
+              <w:rPr>
+                <w:rFonts w:ascii="Aptos Narrow" w:eastAsia="Times New Roman" w:hAnsi="Aptos Narrow" w:cs="Times New Roman"/>
+                <w:color w:val="000000"/>
+                <w:kern w:val="0"/>
+                <w:sz w:val="22"/>
+                <w:szCs w:val="22"/>
+                <w:lang w:eastAsia="en-IN"/>
+                <w14:ligatures w14:val="none"/>
+              </w:rPr>
+              <w:t>}}</w:t>
             </w:r>
           </w:p>
         </w:tc>
@@ -545,7 +571,7 @@
           <w:tcPr>
             <w:tcW w:w="560" w:type="dxa"/>
             <w:tcBorders>
-              <w:top w:val="nil"/>
+              <w:top w:val="single" w:sz="4" w:space="0" w:color="auto"/>
               <w:left w:val="single" w:sz="4" w:space="0" w:color="auto"/>
               <w:bottom w:val="single" w:sz="4" w:space="0" w:color="auto"/>
               <w:right w:val="single" w:sz="4" w:space="0" w:color="auto"/>
@@ -586,7 +612,7 @@
           <w:tcPr>
             <w:tcW w:w="2660" w:type="dxa"/>
             <w:tcBorders>
-              <w:top w:val="nil"/>
+              <w:top w:val="single" w:sz="4" w:space="0" w:color="auto"/>
               <w:left w:val="nil"/>
               <w:bottom w:val="single" w:sz="4" w:space="0" w:color="auto"/>
               <w:right w:val="single" w:sz="4" w:space="0" w:color="auto"/>
@@ -625,7 +651,7 @@
           <w:tcPr>
             <w:tcW w:w="6409" w:type="dxa"/>
             <w:tcBorders>
-              <w:top w:val="nil"/>
+              <w:top w:val="single" w:sz="4" w:space="0" w:color="auto"/>
               <w:left w:val="nil"/>
               <w:bottom w:val="single" w:sz="4" w:space="0" w:color="auto"/>
               <w:right w:val="single" w:sz="4" w:space="0" w:color="auto"/>
@@ -657,7 +683,33 @@
                 <w:lang w:eastAsia="en-IN"/>
                 <w14:ligatures w14:val="none"/>
               </w:rPr>
-              <w:t>{{passport.passport_details.surname}}</w:t>
+              <w:t>{{</w:t>
+            </w:r>
+            <w:proofErr w:type="spellStart"/>
+            <w:r>
+              <w:rPr>
+                <w:rFonts w:ascii="Aptos Narrow" w:eastAsia="Times New Roman" w:hAnsi="Aptos Narrow" w:cs="Times New Roman"/>
+                <w:color w:val="000000"/>
+                <w:kern w:val="0"/>
+                <w:sz w:val="22"/>
+                <w:szCs w:val="22"/>
+                <w:lang w:eastAsia="en-IN"/>
+                <w14:ligatures w14:val="none"/>
+              </w:rPr>
+              <w:t>passport.passport_details.surname</w:t>
+            </w:r>
+            <w:proofErr w:type="spellEnd"/>
+            <w:r>
+              <w:rPr>
+                <w:rFonts w:ascii="Aptos Narrow" w:eastAsia="Times New Roman" w:hAnsi="Aptos Narrow" w:cs="Times New Roman"/>
+                <w:color w:val="000000"/>
+                <w:kern w:val="0"/>
+                <w:sz w:val="22"/>
+                <w:szCs w:val="22"/>
+                <w:lang w:eastAsia="en-IN"/>
+                <w14:ligatures w14:val="none"/>
+              </w:rPr>
+              <w:t>}}</w:t>
             </w:r>
           </w:p>
         </w:tc>
@@ -670,7 +722,7 @@
           <w:tcPr>
             <w:tcW w:w="560" w:type="dxa"/>
             <w:tcBorders>
-              <w:top w:val="nil"/>
+              <w:top w:val="single" w:sz="4" w:space="0" w:color="auto"/>
               <w:left w:val="single" w:sz="4" w:space="0" w:color="auto"/>
               <w:bottom w:val="single" w:sz="4" w:space="0" w:color="auto"/>
               <w:right w:val="single" w:sz="4" w:space="0" w:color="auto"/>
@@ -711,7 +763,7 @@
           <w:tcPr>
             <w:tcW w:w="2660" w:type="dxa"/>
             <w:tcBorders>
-              <w:top w:val="nil"/>
+              <w:top w:val="single" w:sz="4" w:space="0" w:color="auto"/>
               <w:left w:val="nil"/>
               <w:bottom w:val="single" w:sz="4" w:space="0" w:color="auto"/>
               <w:right w:val="single" w:sz="4" w:space="0" w:color="auto"/>
@@ -750,7 +802,7 @@
           <w:tcPr>
             <w:tcW w:w="6409" w:type="dxa"/>
             <w:tcBorders>
-              <w:top w:val="nil"/>
+              <w:top w:val="single" w:sz="4" w:space="0" w:color="auto"/>
               <w:left w:val="nil"/>
               <w:bottom w:val="single" w:sz="4" w:space="0" w:color="auto"/>
               <w:right w:val="single" w:sz="4" w:space="0" w:color="auto"/>
@@ -782,7 +834,33 @@
                 <w:lang w:eastAsia="en-IN"/>
                 <w14:ligatures w14:val="none"/>
               </w:rPr>
-              <w:t>{{visa_request_information.visa_request.phone_number}}</w:t>
+              <w:t>{{</w:t>
+            </w:r>
+            <w:proofErr w:type="spellStart"/>
+            <w:r>
+              <w:rPr>
+                <w:rFonts w:ascii="Aptos Narrow" w:eastAsia="Times New Roman" w:hAnsi="Aptos Narrow" w:cs="Times New Roman"/>
+                <w:color w:val="000000"/>
+                <w:kern w:val="0"/>
+                <w:sz w:val="22"/>
+                <w:szCs w:val="22"/>
+                <w:lang w:eastAsia="en-IN"/>
+                <w14:ligatures w14:val="none"/>
+              </w:rPr>
+              <w:t>visa_request_information.visa_request.phone_number</w:t>
+            </w:r>
+            <w:proofErr w:type="spellEnd"/>
+            <w:r>
+              <w:rPr>
+                <w:rFonts w:ascii="Aptos Narrow" w:eastAsia="Times New Roman" w:hAnsi="Aptos Narrow" w:cs="Times New Roman"/>
+                <w:color w:val="000000"/>
+                <w:kern w:val="0"/>
+                <w:sz w:val="22"/>
+                <w:szCs w:val="22"/>
+                <w:lang w:eastAsia="en-IN"/>
+                <w14:ligatures w14:val="none"/>
+              </w:rPr>
+              <w:t>}}</w:t>
             </w:r>
           </w:p>
         </w:tc>
@@ -795,7 +873,7 @@
           <w:tcPr>
             <w:tcW w:w="560" w:type="dxa"/>
             <w:tcBorders>
-              <w:top w:val="nil"/>
+              <w:top w:val="single" w:sz="4" w:space="0" w:color="auto"/>
               <w:left w:val="single" w:sz="4" w:space="0" w:color="auto"/>
               <w:bottom w:val="single" w:sz="4" w:space="0" w:color="auto"/>
               <w:right w:val="single" w:sz="4" w:space="0" w:color="auto"/>
@@ -836,7 +914,7 @@
           <w:tcPr>
             <w:tcW w:w="2660" w:type="dxa"/>
             <w:tcBorders>
-              <w:top w:val="nil"/>
+              <w:top w:val="single" w:sz="4" w:space="0" w:color="auto"/>
               <w:left w:val="nil"/>
               <w:bottom w:val="single" w:sz="4" w:space="0" w:color="auto"/>
               <w:right w:val="single" w:sz="4" w:space="0" w:color="auto"/>
@@ -875,7 +953,7 @@
           <w:tcPr>
             <w:tcW w:w="6409" w:type="dxa"/>
             <w:tcBorders>
-              <w:top w:val="nil"/>
+              <w:top w:val="single" w:sz="4" w:space="0" w:color="auto"/>
               <w:left w:val="nil"/>
               <w:bottom w:val="single" w:sz="4" w:space="0" w:color="auto"/>
               <w:right w:val="single" w:sz="4" w:space="0" w:color="auto"/>
@@ -907,7 +985,33 @@
                 <w:lang w:eastAsia="en-IN"/>
                 <w14:ligatures w14:val="none"/>
               </w:rPr>
-              <w:t>{{visa_request_information.visa_request.email_id}}</w:t>
+              <w:t>{{</w:t>
+            </w:r>
+            <w:proofErr w:type="spellStart"/>
+            <w:r>
+              <w:rPr>
+                <w:rFonts w:ascii="Aptos Narrow" w:eastAsia="Times New Roman" w:hAnsi="Aptos Narrow" w:cs="Times New Roman"/>
+                <w:color w:val="000000"/>
+                <w:kern w:val="0"/>
+                <w:sz w:val="22"/>
+                <w:szCs w:val="22"/>
+                <w:lang w:eastAsia="en-IN"/>
+                <w14:ligatures w14:val="none"/>
+              </w:rPr>
+              <w:t>visa_request_information.visa_request.email_id</w:t>
+            </w:r>
+            <w:proofErr w:type="spellEnd"/>
+            <w:r>
+              <w:rPr>
+                <w:rFonts w:ascii="Aptos Narrow" w:eastAsia="Times New Roman" w:hAnsi="Aptos Narrow" w:cs="Times New Roman"/>
+                <w:color w:val="000000"/>
+                <w:kern w:val="0"/>
+                <w:sz w:val="22"/>
+                <w:szCs w:val="22"/>
+                <w:lang w:eastAsia="en-IN"/>
+                <w14:ligatures w14:val="none"/>
+              </w:rPr>
+              <w:t>}}</w:t>
             </w:r>
           </w:p>
         </w:tc>
@@ -920,7 +1024,7 @@
           <w:tcPr>
             <w:tcW w:w="560" w:type="dxa"/>
             <w:tcBorders>
-              <w:top w:val="nil"/>
+              <w:top w:val="single" w:sz="4" w:space="0" w:color="auto"/>
               <w:left w:val="single" w:sz="4" w:space="0" w:color="auto"/>
               <w:bottom w:val="single" w:sz="4" w:space="0" w:color="auto"/>
               <w:right w:val="single" w:sz="4" w:space="0" w:color="auto"/>
@@ -961,7 +1065,7 @@
           <w:tcPr>
             <w:tcW w:w="2660" w:type="dxa"/>
             <w:tcBorders>
-              <w:top w:val="nil"/>
+              <w:top w:val="single" w:sz="4" w:space="0" w:color="auto"/>
               <w:left w:val="nil"/>
               <w:bottom w:val="single" w:sz="4" w:space="0" w:color="auto"/>
               <w:right w:val="single" w:sz="4" w:space="0" w:color="auto"/>
@@ -1000,7 +1104,7 @@
           <w:tcPr>
             <w:tcW w:w="6409" w:type="dxa"/>
             <w:tcBorders>
-              <w:top w:val="nil"/>
+              <w:top w:val="single" w:sz="4" w:space="0" w:color="auto"/>
               <w:left w:val="nil"/>
               <w:bottom w:val="single" w:sz="4" w:space="0" w:color="auto"/>
               <w:right w:val="single" w:sz="4" w:space="0" w:color="auto"/>
@@ -1032,7 +1136,33 @@
                 <w:lang w:eastAsia="en-IN"/>
                 <w14:ligatures w14:val="none"/>
               </w:rPr>
-              <w:t>{{passport.passport_details.gender}}</w:t>
+              <w:t>{{</w:t>
+            </w:r>
+            <w:proofErr w:type="spellStart"/>
+            <w:r>
+              <w:rPr>
+                <w:rFonts w:ascii="Aptos Narrow" w:eastAsia="Times New Roman" w:hAnsi="Aptos Narrow" w:cs="Times New Roman"/>
+                <w:color w:val="000000"/>
+                <w:kern w:val="0"/>
+                <w:sz w:val="22"/>
+                <w:szCs w:val="22"/>
+                <w:lang w:eastAsia="en-IN"/>
+                <w14:ligatures w14:val="none"/>
+              </w:rPr>
+              <w:t>passport.passport_details.gender</w:t>
+            </w:r>
+            <w:proofErr w:type="spellEnd"/>
+            <w:r>
+              <w:rPr>
+                <w:rFonts w:ascii="Aptos Narrow" w:eastAsia="Times New Roman" w:hAnsi="Aptos Narrow" w:cs="Times New Roman"/>
+                <w:color w:val="000000"/>
+                <w:kern w:val="0"/>
+                <w:sz w:val="22"/>
+                <w:szCs w:val="22"/>
+                <w:lang w:eastAsia="en-IN"/>
+                <w14:ligatures w14:val="none"/>
+              </w:rPr>
+              <w:t>}}</w:t>
             </w:r>
           </w:p>
         </w:tc>
@@ -1045,7 +1175,7 @@
           <w:tcPr>
             <w:tcW w:w="560" w:type="dxa"/>
             <w:tcBorders>
-              <w:top w:val="nil"/>
+              <w:top w:val="single" w:sz="4" w:space="0" w:color="auto"/>
               <w:left w:val="single" w:sz="4" w:space="0" w:color="auto"/>
               <w:bottom w:val="single" w:sz="4" w:space="0" w:color="auto"/>
               <w:right w:val="single" w:sz="4" w:space="0" w:color="auto"/>
@@ -1086,7 +1216,7 @@
           <w:tcPr>
             <w:tcW w:w="2660" w:type="dxa"/>
             <w:tcBorders>
-              <w:top w:val="nil"/>
+              <w:top w:val="single" w:sz="4" w:space="0" w:color="auto"/>
               <w:left w:val="nil"/>
               <w:bottom w:val="single" w:sz="4" w:space="0" w:color="auto"/>
               <w:right w:val="single" w:sz="4" w:space="0" w:color="auto"/>
@@ -1125,7 +1255,7 @@
           <w:tcPr>
             <w:tcW w:w="6409" w:type="dxa"/>
             <w:tcBorders>
-              <w:top w:val="nil"/>
+              <w:top w:val="single" w:sz="4" w:space="0" w:color="auto"/>
               <w:left w:val="nil"/>
               <w:bottom w:val="single" w:sz="4" w:space="0" w:color="auto"/>
               <w:right w:val="single" w:sz="4" w:space="0" w:color="auto"/>
@@ -1157,7 +1287,33 @@
                 <w:lang w:eastAsia="en-IN"/>
                 <w14:ligatures w14:val="none"/>
               </w:rPr>
-              <w:t>{{passport.passport_details.date_of_birth}}</w:t>
+              <w:t>{{</w:t>
+            </w:r>
+            <w:proofErr w:type="spellStart"/>
+            <w:r>
+              <w:rPr>
+                <w:rFonts w:ascii="Aptos Narrow" w:eastAsia="Times New Roman" w:hAnsi="Aptos Narrow" w:cs="Times New Roman"/>
+                <w:color w:val="000000"/>
+                <w:kern w:val="0"/>
+                <w:sz w:val="22"/>
+                <w:szCs w:val="22"/>
+                <w:lang w:eastAsia="en-IN"/>
+                <w14:ligatures w14:val="none"/>
+              </w:rPr>
+              <w:t>passport.passport_details.date_of_birth</w:t>
+            </w:r>
+            <w:proofErr w:type="spellEnd"/>
+            <w:r>
+              <w:rPr>
+                <w:rFonts w:ascii="Aptos Narrow" w:eastAsia="Times New Roman" w:hAnsi="Aptos Narrow" w:cs="Times New Roman"/>
+                <w:color w:val="000000"/>
+                <w:kern w:val="0"/>
+                <w:sz w:val="22"/>
+                <w:szCs w:val="22"/>
+                <w:lang w:eastAsia="en-IN"/>
+                <w14:ligatures w14:val="none"/>
+              </w:rPr>
+              <w:t>}}</w:t>
             </w:r>
           </w:p>
         </w:tc>
@@ -1170,7 +1326,7 @@
           <w:tcPr>
             <w:tcW w:w="560" w:type="dxa"/>
             <w:tcBorders>
-              <w:top w:val="nil"/>
+              <w:top w:val="single" w:sz="4" w:space="0" w:color="auto"/>
               <w:left w:val="single" w:sz="4" w:space="0" w:color="auto"/>
               <w:bottom w:val="single" w:sz="4" w:space="0" w:color="auto"/>
               <w:right w:val="single" w:sz="4" w:space="0" w:color="auto"/>
@@ -1211,7 +1367,7 @@
           <w:tcPr>
             <w:tcW w:w="2660" w:type="dxa"/>
             <w:tcBorders>
-              <w:top w:val="nil"/>
+              <w:top w:val="single" w:sz="4" w:space="0" w:color="auto"/>
               <w:left w:val="nil"/>
               <w:bottom w:val="single" w:sz="4" w:space="0" w:color="auto"/>
               <w:right w:val="single" w:sz="4" w:space="0" w:color="auto"/>
@@ -1250,7 +1406,7 @@
           <w:tcPr>
             <w:tcW w:w="6409" w:type="dxa"/>
             <w:tcBorders>
-              <w:top w:val="nil"/>
+              <w:top w:val="single" w:sz="4" w:space="0" w:color="auto"/>
               <w:left w:val="nil"/>
               <w:bottom w:val="single" w:sz="4" w:space="0" w:color="auto"/>
               <w:right w:val="single" w:sz="4" w:space="0" w:color="auto"/>
@@ -1282,7 +1438,33 @@
                 <w:lang w:eastAsia="en-IN"/>
                 <w14:ligatures w14:val="none"/>
               </w:rPr>
-              <w:t>{{passport.passport_details.nationality}}</w:t>
+              <w:t>{{</w:t>
+            </w:r>
+            <w:proofErr w:type="spellStart"/>
+            <w:r>
+              <w:rPr>
+                <w:rFonts w:ascii="Aptos Narrow" w:eastAsia="Times New Roman" w:hAnsi="Aptos Narrow" w:cs="Times New Roman"/>
+                <w:color w:val="000000"/>
+                <w:kern w:val="0"/>
+                <w:sz w:val="22"/>
+                <w:szCs w:val="22"/>
+                <w:lang w:eastAsia="en-IN"/>
+                <w14:ligatures w14:val="none"/>
+              </w:rPr>
+              <w:t>passport.passport_details.nationality</w:t>
+            </w:r>
+            <w:proofErr w:type="spellEnd"/>
+            <w:r>
+              <w:rPr>
+                <w:rFonts w:ascii="Aptos Narrow" w:eastAsia="Times New Roman" w:hAnsi="Aptos Narrow" w:cs="Times New Roman"/>
+                <w:color w:val="000000"/>
+                <w:kern w:val="0"/>
+                <w:sz w:val="22"/>
+                <w:szCs w:val="22"/>
+                <w:lang w:eastAsia="en-IN"/>
+                <w14:ligatures w14:val="none"/>
+              </w:rPr>
+              <w:t>}}</w:t>
             </w:r>
           </w:p>
         </w:tc>
@@ -1295,7 +1477,7 @@
           <w:tcPr>
             <w:tcW w:w="560" w:type="dxa"/>
             <w:tcBorders>
-              <w:top w:val="nil"/>
+              <w:top w:val="single" w:sz="4" w:space="0" w:color="auto"/>
               <w:left w:val="single" w:sz="4" w:space="0" w:color="auto"/>
               <w:bottom w:val="single" w:sz="4" w:space="0" w:color="auto"/>
               <w:right w:val="single" w:sz="4" w:space="0" w:color="auto"/>
@@ -1337,7 +1519,7 @@
           <w:tcPr>
             <w:tcW w:w="2660" w:type="dxa"/>
             <w:tcBorders>
-              <w:top w:val="nil"/>
+              <w:top w:val="single" w:sz="4" w:space="0" w:color="auto"/>
               <w:left w:val="nil"/>
               <w:bottom w:val="single" w:sz="4" w:space="0" w:color="auto"/>
               <w:right w:val="single" w:sz="4" w:space="0" w:color="auto"/>
@@ -1377,7 +1559,7 @@
           <w:tcPr>
             <w:tcW w:w="6409" w:type="dxa"/>
             <w:tcBorders>
-              <w:top w:val="nil"/>
+              <w:top w:val="single" w:sz="4" w:space="0" w:color="auto"/>
               <w:left w:val="nil"/>
               <w:bottom w:val="single" w:sz="4" w:space="0" w:color="auto"/>
               <w:right w:val="single" w:sz="4" w:space="0" w:color="auto"/>
@@ -1411,7 +1593,33 @@
                 <w:lang w:eastAsia="en-IN"/>
                 <w14:ligatures w14:val="none"/>
               </w:rPr>
-              <w:t>{{passport.passport_details.passport_number}}</w:t>
+              <w:t>{{</w:t>
+            </w:r>
+            <w:proofErr w:type="spellStart"/>
+            <w:r>
+              <w:rPr>
+                <w:rFonts w:ascii="Aptos Narrow" w:eastAsia="Times New Roman" w:hAnsi="Aptos Narrow" w:cs="Times New Roman"/>
+                <w:color w:val="000000"/>
+                <w:kern w:val="0"/>
+                <w:sz w:val="22"/>
+                <w:szCs w:val="22"/>
+                <w:lang w:eastAsia="en-IN"/>
+                <w14:ligatures w14:val="none"/>
+              </w:rPr>
+              <w:t>passport.passport_details.passport_number</w:t>
+            </w:r>
+            <w:proofErr w:type="spellEnd"/>
+            <w:r>
+              <w:rPr>
+                <w:rFonts w:ascii="Aptos Narrow" w:eastAsia="Times New Roman" w:hAnsi="Aptos Narrow" w:cs="Times New Roman"/>
+                <w:color w:val="000000"/>
+                <w:kern w:val="0"/>
+                <w:sz w:val="22"/>
+                <w:szCs w:val="22"/>
+                <w:lang w:eastAsia="en-IN"/>
+                <w14:ligatures w14:val="none"/>
+              </w:rPr>
+              <w:t>}}</w:t>
             </w:r>
           </w:p>
         </w:tc>
@@ -1424,7 +1632,7 @@
           <w:tcPr>
             <w:tcW w:w="560" w:type="dxa"/>
             <w:tcBorders>
-              <w:top w:val="nil"/>
+              <w:top w:val="single" w:sz="4" w:space="0" w:color="auto"/>
               <w:left w:val="single" w:sz="4" w:space="0" w:color="auto"/>
               <w:bottom w:val="single" w:sz="4" w:space="0" w:color="auto"/>
               <w:right w:val="single" w:sz="4" w:space="0" w:color="auto"/>
@@ -1465,7 +1673,7 @@
           <w:tcPr>
             <w:tcW w:w="2660" w:type="dxa"/>
             <w:tcBorders>
-              <w:top w:val="nil"/>
+              <w:top w:val="single" w:sz="4" w:space="0" w:color="auto"/>
               <w:left w:val="nil"/>
               <w:bottom w:val="single" w:sz="4" w:space="0" w:color="auto"/>
               <w:right w:val="single" w:sz="4" w:space="0" w:color="auto"/>
@@ -1504,7 +1712,7 @@
           <w:tcPr>
             <w:tcW w:w="6409" w:type="dxa"/>
             <w:tcBorders>
-              <w:top w:val="nil"/>
+              <w:top w:val="single" w:sz="4" w:space="0" w:color="auto"/>
               <w:left w:val="nil"/>
               <w:bottom w:val="single" w:sz="4" w:space="0" w:color="auto"/>
               <w:right w:val="single" w:sz="4" w:space="0" w:color="auto"/>
@@ -1536,7 +1744,33 @@
                 <w:lang w:eastAsia="en-IN"/>
                 <w14:ligatures w14:val="none"/>
               </w:rPr>
-              <w:t>{{ticketing.flight_tickets.arrival_date}}</w:t>
+              <w:t>{{</w:t>
+            </w:r>
+            <w:proofErr w:type="spellStart"/>
+            <w:r>
+              <w:rPr>
+                <w:rFonts w:ascii="Aptos Narrow" w:eastAsia="Times New Roman" w:hAnsi="Aptos Narrow" w:cs="Times New Roman"/>
+                <w:color w:val="000000"/>
+                <w:kern w:val="0"/>
+                <w:sz w:val="22"/>
+                <w:szCs w:val="22"/>
+                <w:lang w:eastAsia="en-IN"/>
+                <w14:ligatures w14:val="none"/>
+              </w:rPr>
+              <w:t>ticketing.flight_tickets.arrival_date</w:t>
+            </w:r>
+            <w:proofErr w:type="spellEnd"/>
+            <w:r>
+              <w:rPr>
+                <w:rFonts w:ascii="Aptos Narrow" w:eastAsia="Times New Roman" w:hAnsi="Aptos Narrow" w:cs="Times New Roman"/>
+                <w:color w:val="000000"/>
+                <w:kern w:val="0"/>
+                <w:sz w:val="22"/>
+                <w:szCs w:val="22"/>
+                <w:lang w:eastAsia="en-IN"/>
+                <w14:ligatures w14:val="none"/>
+              </w:rPr>
+              <w:t>}}</w:t>
             </w:r>
           </w:p>
         </w:tc>
@@ -1549,7 +1783,7 @@
           <w:tcPr>
             <w:tcW w:w="560" w:type="dxa"/>
             <w:tcBorders>
-              <w:top w:val="nil"/>
+              <w:top w:val="single" w:sz="4" w:space="0" w:color="auto"/>
               <w:left w:val="single" w:sz="4" w:space="0" w:color="auto"/>
               <w:bottom w:val="single" w:sz="4" w:space="0" w:color="auto"/>
               <w:right w:val="single" w:sz="4" w:space="0" w:color="auto"/>
@@ -1602,7 +1836,7 @@
           <w:tcPr>
             <w:tcW w:w="2660" w:type="dxa"/>
             <w:tcBorders>
-              <w:top w:val="nil"/>
+              <w:top w:val="single" w:sz="4" w:space="0" w:color="auto"/>
               <w:left w:val="nil"/>
               <w:bottom w:val="single" w:sz="4" w:space="0" w:color="auto"/>
               <w:right w:val="single" w:sz="4" w:space="0" w:color="auto"/>
@@ -1641,7 +1875,7 @@
           <w:tcPr>
             <w:tcW w:w="6409" w:type="dxa"/>
             <w:tcBorders>
-              <w:top w:val="nil"/>
+              <w:top w:val="single" w:sz="4" w:space="0" w:color="auto"/>
               <w:left w:val="nil"/>
               <w:bottom w:val="single" w:sz="4" w:space="0" w:color="auto"/>
               <w:right w:val="single" w:sz="4" w:space="0" w:color="auto"/>
@@ -1673,7 +1907,623 @@
                 <w:lang w:eastAsia="en-IN"/>
                 <w14:ligatures w14:val="none"/>
               </w:rPr>
-              <w:t>{{ticketing.flight_tickets.departure_date}}</w:t>
+              <w:t>{{</w:t>
+            </w:r>
+            <w:proofErr w:type="spellStart"/>
+            <w:r>
+              <w:rPr>
+                <w:rFonts w:ascii="Aptos Narrow" w:eastAsia="Times New Roman" w:hAnsi="Aptos Narrow" w:cs="Times New Roman"/>
+                <w:color w:val="000000"/>
+                <w:kern w:val="0"/>
+                <w:sz w:val="22"/>
+                <w:szCs w:val="22"/>
+                <w:lang w:eastAsia="en-IN"/>
+                <w14:ligatures w14:val="none"/>
+              </w:rPr>
+              <w:t>ticketing.flight_tickets.departure_date</w:t>
+            </w:r>
+            <w:proofErr w:type="spellEnd"/>
+            <w:r>
+              <w:rPr>
+                <w:rFonts w:ascii="Aptos Narrow" w:eastAsia="Times New Roman" w:hAnsi="Aptos Narrow" w:cs="Times New Roman"/>
+                <w:color w:val="000000"/>
+                <w:kern w:val="0"/>
+                <w:sz w:val="22"/>
+                <w:szCs w:val="22"/>
+                <w:lang w:eastAsia="en-IN"/>
+                <w14:ligatures w14:val="none"/>
+              </w:rPr>
+              <w:t>}}</w:t>
+            </w:r>
+          </w:p>
+        </w:tc>
+      </w:tr>
+      <w:tr>
+        <w:trPr>
+          <w:trHeight w:val="290"/>
+        </w:trPr>
+        <w:tc>
+          <w:tcPr>
+            <w:tcW w:w="560" w:type="dxa"/>
+            <w:tcBorders>
+              <w:top w:val="single" w:sz="4" w:space="0" w:color="auto"/>
+              <w:left w:val="single" w:sz="4" w:space="0" w:color="auto"/>
+              <w:bottom w:val="single" w:sz="4" w:space="0" w:color="auto"/>
+              <w:right w:val="single" w:sz="4" w:space="0" w:color="auto"/>
+            </w:tcBorders>
+            <w:noWrap/>
+            <w:vAlign w:val="center"/>
+          </w:tcPr>
+          <w:p>
+            <w:pPr>
+              <w:spacing w:after="0" w:line="240" w:lineRule="auto"/>
+              <w:jc w:val="center"/>
+              <w:rPr>
+                <w:rFonts w:ascii="Aptos Narrow" w:eastAsia="Times New Roman" w:hAnsi="Aptos Narrow" w:cs="Times New Roman"/>
+                <w:color w:val="000000"/>
+                <w:kern w:val="0"/>
+                <w:sz w:val="22"/>
+                <w:szCs w:val="22"/>
+                <w:lang w:eastAsia="en-IN"/>
+                <w14:ligatures w14:val="none"/>
+              </w:rPr>
+            </w:pPr>
+            <w:r>
+              <w:rPr>
+                <w:rFonts w:ascii="Aptos Narrow" w:eastAsia="Times New Roman" w:hAnsi="Aptos Narrow" w:cs="Times New Roman"/>
+                <w:color w:val="000000"/>
+                <w:kern w:val="0"/>
+                <w:sz w:val="22"/>
+                <w:szCs w:val="22"/>
+                <w:lang w:eastAsia="en-IN"/>
+                <w14:ligatures w14:val="none"/>
+              </w:rPr>
+              <w:t>11</w:t>
+            </w:r>
+          </w:p>
+        </w:tc>
+        <w:tc>
+          <w:tcPr>
+            <w:tcW w:w="2660" w:type="dxa"/>
+            <w:tcBorders>
+              <w:top w:val="single" w:sz="4" w:space="0" w:color="auto"/>
+              <w:left w:val="nil"/>
+              <w:bottom w:val="single" w:sz="4" w:space="0" w:color="auto"/>
+              <w:right w:val="single" w:sz="4" w:space="0" w:color="auto"/>
+            </w:tcBorders>
+            <w:vAlign w:val="center"/>
+          </w:tcPr>
+          <w:p>
+            <w:pPr>
+              <w:spacing w:after="0" w:line="240" w:lineRule="auto"/>
+              <w:rPr>
+                <w:rFonts w:ascii="Calibri" w:eastAsia="Times New Roman" w:hAnsi="Calibri" w:cs="Calibri"/>
+                <w:color w:val="000000"/>
+                <w:kern w:val="0"/>
+                <w:sz w:val="22"/>
+                <w:szCs w:val="22"/>
+                <w:lang w:eastAsia="en-IN"/>
+                <w14:ligatures w14:val="none"/>
+              </w:rPr>
+            </w:pPr>
+            <w:r>
+              <w:rPr>
+                <w:rFonts w:ascii="Calibri" w:eastAsia="Times New Roman" w:hAnsi="Calibri" w:cs="Calibri"/>
+                <w:color w:val="000000"/>
+                <w:kern w:val="0"/>
+                <w:sz w:val="22"/>
+                <w:szCs w:val="22"/>
+                <w:lang w:eastAsia="en-IN"/>
+                <w14:ligatures w14:val="none"/>
+              </w:rPr>
+              <w:t>Where you have been during last 14 days before this travel</w:t>
+            </w:r>
+          </w:p>
+        </w:tc>
+        <w:tc>
+          <w:tcPr>
+            <w:tcW w:w="6409" w:type="dxa"/>
+            <w:tcBorders>
+              <w:top w:val="single" w:sz="4" w:space="0" w:color="auto"/>
+              <w:left w:val="nil"/>
+              <w:bottom w:val="single" w:sz="4" w:space="0" w:color="auto"/>
+              <w:right w:val="single" w:sz="4" w:space="0" w:color="auto"/>
+            </w:tcBorders>
+            <w:noWrap/>
+            <w:vAlign w:val="bottom"/>
+          </w:tcPr>
+          <w:p>
+            <w:pPr>
+              <w:spacing w:after="0" w:line="240" w:lineRule="auto"/>
+              <w:rPr>
+                <w:rFonts w:ascii="Aptos Narrow" w:eastAsia="Times New Roman" w:hAnsi="Aptos Narrow" w:cs="Times New Roman"/>
+                <w:color w:val="000000"/>
+                <w:kern w:val="0"/>
+                <w:sz w:val="22"/>
+                <w:szCs w:val="22"/>
+                <w:lang w:eastAsia="en-IN"/>
+                <w14:ligatures w14:val="none"/>
+              </w:rPr>
+            </w:pPr>
+            <w:r>
+              <w:rPr>
+                <w:rFonts w:ascii="Aptos Narrow" w:eastAsia="Times New Roman" w:hAnsi="Aptos Narrow" w:cs="Times New Roman"/>
+                <w:color w:val="000000"/>
+                <w:kern w:val="0"/>
+                <w:sz w:val="22"/>
+                <w:szCs w:val="22"/>
+                <w:lang w:eastAsia="en-IN"/>
+                <w14:ligatures w14:val="none"/>
+              </w:rPr>
+              <w:t>{{</w:t>
+            </w:r>
+            <w:r>
+              <w:rPr>
+                <w:rFonts w:ascii="Aptos Narrow" w:eastAsia="Times New Roman" w:hAnsi="Aptos Narrow" w:cs="Times New Roman"/>
+                <w:color w:val="000000"/>
+                <w:kern w:val="0"/>
+                <w:sz w:val="22"/>
+                <w:szCs w:val="22"/>
+                <w:lang w:eastAsia="en-IN"/>
+                <w14:ligatures w14:val="none"/>
+              </w:rPr>
+              <w:t>additional_details.last_travel_details_card.last_travel_details</w:t>
+            </w:r>
+            <w:r>
+              <w:rPr>
+                <w:rFonts w:ascii="Aptos Narrow" w:eastAsia="Times New Roman" w:hAnsi="Aptos Narrow" w:cs="Times New Roman"/>
+                <w:color w:val="000000"/>
+                <w:kern w:val="0"/>
+                <w:sz w:val="22"/>
+                <w:szCs w:val="22"/>
+                <w:lang w:eastAsia="en-IN"/>
+                <w14:ligatures w14:val="none"/>
+              </w:rPr>
+              <w:t>}}</w:t>
+            </w:r>
+          </w:p>
+        </w:tc>
+      </w:tr>
+      <w:tr>
+        <w:trPr>
+          <w:trHeight w:val="290"/>
+        </w:trPr>
+        <w:tc>
+          <w:tcPr>
+            <w:tcW w:w="560" w:type="dxa"/>
+            <w:tcBorders>
+              <w:top w:val="single" w:sz="4" w:space="0" w:color="auto"/>
+              <w:left w:val="single" w:sz="4" w:space="0" w:color="auto"/>
+              <w:bottom w:val="single" w:sz="4" w:space="0" w:color="auto"/>
+              <w:right w:val="single" w:sz="4" w:space="0" w:color="auto"/>
+            </w:tcBorders>
+            <w:noWrap/>
+            <w:vAlign w:val="center"/>
+          </w:tcPr>
+          <w:p>
+            <w:pPr>
+              <w:spacing w:after="0" w:line="240" w:lineRule="auto"/>
+              <w:jc w:val="center"/>
+              <w:rPr>
+                <w:rFonts w:ascii="Aptos Narrow" w:eastAsia="Times New Roman" w:hAnsi="Aptos Narrow" w:cs="Times New Roman"/>
+                <w:color w:val="000000"/>
+                <w:kern w:val="0"/>
+                <w:sz w:val="22"/>
+                <w:szCs w:val="22"/>
+                <w:lang w:eastAsia="en-IN"/>
+                <w14:ligatures w14:val="none"/>
+              </w:rPr>
+            </w:pPr>
+            <w:r>
+              <w:rPr>
+                <w:rFonts w:ascii="Aptos Narrow" w:eastAsia="Times New Roman" w:hAnsi="Aptos Narrow" w:cs="Times New Roman"/>
+                <w:color w:val="000000"/>
+                <w:kern w:val="0"/>
+                <w:sz w:val="22"/>
+                <w:szCs w:val="22"/>
+                <w:lang w:eastAsia="en-IN"/>
+                <w14:ligatures w14:val="none"/>
+              </w:rPr>
+              <w:t>12</w:t>
+            </w:r>
+          </w:p>
+        </w:tc>
+        <w:tc>
+          <w:tcPr>
+            <w:tcW w:w="2660" w:type="dxa"/>
+            <w:tcBorders>
+              <w:top w:val="single" w:sz="4" w:space="0" w:color="auto"/>
+              <w:left w:val="nil"/>
+              <w:bottom w:val="single" w:sz="4" w:space="0" w:color="auto"/>
+              <w:right w:val="single" w:sz="4" w:space="0" w:color="auto"/>
+            </w:tcBorders>
+            <w:vAlign w:val="center"/>
+          </w:tcPr>
+          <w:p>
+            <w:pPr>
+              <w:spacing w:after="0" w:line="240" w:lineRule="auto"/>
+              <w:rPr>
+                <w:rFonts w:ascii="Calibri" w:eastAsia="Times New Roman" w:hAnsi="Calibri" w:cs="Calibri"/>
+                <w:color w:val="000000"/>
+                <w:kern w:val="0"/>
+                <w:sz w:val="22"/>
+                <w:szCs w:val="22"/>
+                <w:lang w:eastAsia="en-IN"/>
+                <w14:ligatures w14:val="none"/>
+              </w:rPr>
+            </w:pPr>
+            <w:r>
+              <w:rPr>
+                <w:rFonts w:ascii="Calibri" w:eastAsia="Times New Roman" w:hAnsi="Calibri" w:cs="Calibri"/>
+                <w:color w:val="000000"/>
+                <w:kern w:val="0"/>
+                <w:sz w:val="22"/>
+                <w:szCs w:val="22"/>
+                <w:lang w:eastAsia="en-IN"/>
+                <w14:ligatures w14:val="none"/>
+              </w:rPr>
+              <w:t>Do you have a valid residence visa to Sri Lanka?</w:t>
+            </w:r>
+          </w:p>
+        </w:tc>
+        <w:tc>
+          <w:tcPr>
+            <w:tcW w:w="6409" w:type="dxa"/>
+            <w:tcBorders>
+              <w:top w:val="single" w:sz="4" w:space="0" w:color="auto"/>
+              <w:left w:val="nil"/>
+              <w:bottom w:val="single" w:sz="4" w:space="0" w:color="auto"/>
+              <w:right w:val="single" w:sz="4" w:space="0" w:color="auto"/>
+            </w:tcBorders>
+            <w:noWrap/>
+            <w:vAlign w:val="bottom"/>
+          </w:tcPr>
+          <w:p>
+            <w:pPr>
+              <w:spacing w:after="0" w:line="240" w:lineRule="auto"/>
+              <w:rPr>
+                <w:rFonts w:ascii="Aptos Narrow" w:eastAsia="Times New Roman" w:hAnsi="Aptos Narrow" w:cs="Times New Roman"/>
+                <w:color w:val="000000"/>
+                <w:kern w:val="0"/>
+                <w:sz w:val="22"/>
+                <w:szCs w:val="22"/>
+                <w:lang w:eastAsia="en-IN"/>
+                <w14:ligatures w14:val="none"/>
+              </w:rPr>
+            </w:pPr>
+            <w:r>
+              <w:rPr>
+                <w:rFonts w:ascii="Aptos Narrow" w:eastAsia="Times New Roman" w:hAnsi="Aptos Narrow" w:cs="Times New Roman"/>
+                <w:color w:val="000000"/>
+                <w:kern w:val="0"/>
+                <w:sz w:val="22"/>
+                <w:szCs w:val="22"/>
+                <w:lang w:eastAsia="en-IN"/>
+                <w14:ligatures w14:val="none"/>
+              </w:rPr>
+              <w:t>{{</w:t>
+            </w:r>
+            <w:proofErr w:type="spellStart"/>
+            <w:r>
+              <w:rPr>
+                <w:rFonts w:ascii="Aptos Narrow" w:eastAsia="Times New Roman" w:hAnsi="Aptos Narrow" w:cs="Times New Roman"/>
+                <w:color w:val="000000"/>
+                <w:kern w:val="0"/>
+                <w:sz w:val="22"/>
+                <w:szCs w:val="22"/>
+                <w:lang w:eastAsia="en-IN"/>
+                <w14:ligatures w14:val="none"/>
+              </w:rPr>
+              <w:t>declaration.applicant_antecedent.valid_visa</w:t>
+            </w:r>
+            <w:proofErr w:type="spellEnd"/>
+            <w:r>
+              <w:rPr>
+                <w:rFonts w:ascii="Aptos Narrow" w:eastAsia="Times New Roman" w:hAnsi="Aptos Narrow" w:cs="Times New Roman"/>
+                <w:color w:val="000000"/>
+                <w:kern w:val="0"/>
+                <w:sz w:val="22"/>
+                <w:szCs w:val="22"/>
+                <w:lang w:eastAsia="en-IN"/>
+                <w14:ligatures w14:val="none"/>
+              </w:rPr>
+              <w:t>}}</w:t>
+            </w:r>
+          </w:p>
+        </w:tc>
+      </w:tr>
+      <w:tr>
+        <w:trPr>
+          <w:trHeight w:val="290"/>
+        </w:trPr>
+        <w:tc>
+          <w:tcPr>
+            <w:tcW w:w="560" w:type="dxa"/>
+            <w:tcBorders>
+              <w:top w:val="single" w:sz="4" w:space="0" w:color="auto"/>
+              <w:left w:val="single" w:sz="4" w:space="0" w:color="auto"/>
+              <w:bottom w:val="single" w:sz="4" w:space="0" w:color="auto"/>
+              <w:right w:val="single" w:sz="4" w:space="0" w:color="auto"/>
+            </w:tcBorders>
+            <w:noWrap/>
+            <w:vAlign w:val="center"/>
+          </w:tcPr>
+          <w:p>
+            <w:pPr>
+              <w:spacing w:after="0" w:line="240" w:lineRule="auto"/>
+              <w:jc w:val="center"/>
+              <w:rPr>
+                <w:rFonts w:ascii="Aptos Narrow" w:eastAsia="Times New Roman" w:hAnsi="Aptos Narrow" w:cs="Times New Roman"/>
+                <w:color w:val="000000"/>
+                <w:kern w:val="0"/>
+                <w:sz w:val="22"/>
+                <w:szCs w:val="22"/>
+                <w:lang w:eastAsia="en-IN"/>
+                <w14:ligatures w14:val="none"/>
+              </w:rPr>
+            </w:pPr>
+            <w:r>
+              <w:rPr>
+                <w:rFonts w:ascii="Aptos Narrow" w:eastAsia="Times New Roman" w:hAnsi="Aptos Narrow" w:cs="Times New Roman"/>
+                <w:color w:val="000000"/>
+                <w:kern w:val="0"/>
+                <w:sz w:val="22"/>
+                <w:szCs w:val="22"/>
+                <w:lang w:eastAsia="en-IN"/>
+                <w14:ligatures w14:val="none"/>
+              </w:rPr>
+              <w:t>13</w:t>
+            </w:r>
+          </w:p>
+        </w:tc>
+        <w:tc>
+          <w:tcPr>
+            <w:tcW w:w="2660" w:type="dxa"/>
+            <w:tcBorders>
+              <w:top w:val="single" w:sz="4" w:space="0" w:color="auto"/>
+              <w:left w:val="nil"/>
+              <w:bottom w:val="single" w:sz="4" w:space="0" w:color="auto"/>
+              <w:right w:val="single" w:sz="4" w:space="0" w:color="auto"/>
+            </w:tcBorders>
+            <w:vAlign w:val="center"/>
+          </w:tcPr>
+          <w:p>
+            <w:pPr>
+              <w:spacing w:after="0" w:line="240" w:lineRule="auto"/>
+              <w:rPr>
+                <w:rFonts w:ascii="Calibri" w:eastAsia="Times New Roman" w:hAnsi="Calibri" w:cs="Calibri"/>
+                <w:color w:val="000000"/>
+                <w:kern w:val="0"/>
+                <w:sz w:val="22"/>
+                <w:szCs w:val="22"/>
+                <w:lang w:eastAsia="en-IN"/>
+                <w14:ligatures w14:val="none"/>
+              </w:rPr>
+            </w:pPr>
+            <w:r>
+              <w:rPr>
+                <w:rFonts w:ascii="Calibri" w:eastAsia="Times New Roman" w:hAnsi="Calibri" w:cs="Calibri"/>
+                <w:color w:val="000000"/>
+                <w:kern w:val="0"/>
+                <w:sz w:val="22"/>
+                <w:szCs w:val="22"/>
+                <w:lang w:eastAsia="en-IN"/>
+                <w14:ligatures w14:val="none"/>
+              </w:rPr>
+              <w:t>Are you currently in Sri Lanka with a valid ETA or obtained an extension of visa?</w:t>
+            </w:r>
+          </w:p>
+        </w:tc>
+        <w:tc>
+          <w:tcPr>
+            <w:tcW w:w="6409" w:type="dxa"/>
+            <w:tcBorders>
+              <w:top w:val="single" w:sz="4" w:space="0" w:color="auto"/>
+              <w:left w:val="nil"/>
+              <w:bottom w:val="single" w:sz="4" w:space="0" w:color="auto"/>
+              <w:right w:val="single" w:sz="4" w:space="0" w:color="auto"/>
+            </w:tcBorders>
+            <w:noWrap/>
+            <w:vAlign w:val="bottom"/>
+          </w:tcPr>
+          <w:p>
+            <w:pPr>
+              <w:spacing w:after="0" w:line="240" w:lineRule="auto"/>
+              <w:rPr>
+                <w:rFonts w:ascii="Aptos Narrow" w:eastAsia="Times New Roman" w:hAnsi="Aptos Narrow" w:cs="Times New Roman"/>
+                <w:color w:val="000000"/>
+                <w:kern w:val="0"/>
+                <w:sz w:val="22"/>
+                <w:szCs w:val="22"/>
+                <w:lang w:eastAsia="en-IN"/>
+                <w14:ligatures w14:val="none"/>
+              </w:rPr>
+            </w:pPr>
+            <w:r>
+              <w:rPr>
+                <w:rFonts w:ascii="Aptos Narrow" w:eastAsia="Times New Roman" w:hAnsi="Aptos Narrow" w:cs="Times New Roman"/>
+                <w:color w:val="000000"/>
+                <w:kern w:val="0"/>
+                <w:sz w:val="22"/>
+                <w:szCs w:val="22"/>
+                <w:lang w:eastAsia="en-IN"/>
+                <w14:ligatures w14:val="none"/>
+              </w:rPr>
+              <w:t>{{</w:t>
+            </w:r>
+            <w:proofErr w:type="spellStart"/>
+            <w:r>
+              <w:rPr>
+                <w:rFonts w:ascii="Aptos Narrow" w:eastAsia="Times New Roman" w:hAnsi="Aptos Narrow" w:cs="Times New Roman"/>
+                <w:color w:val="000000"/>
+                <w:kern w:val="0"/>
+                <w:sz w:val="22"/>
+                <w:szCs w:val="22"/>
+                <w:lang w:eastAsia="en-IN"/>
+                <w14:ligatures w14:val="none"/>
+              </w:rPr>
+              <w:t>declaration.applicant_antecedent.extension_of_visa</w:t>
+            </w:r>
+            <w:proofErr w:type="spellEnd"/>
+            <w:r>
+              <w:rPr>
+                <w:rFonts w:ascii="Aptos Narrow" w:eastAsia="Times New Roman" w:hAnsi="Aptos Narrow" w:cs="Times New Roman"/>
+                <w:color w:val="000000"/>
+                <w:kern w:val="0"/>
+                <w:sz w:val="22"/>
+                <w:szCs w:val="22"/>
+                <w:lang w:eastAsia="en-IN"/>
+                <w14:ligatures w14:val="none"/>
+              </w:rPr>
+              <w:t>}}</w:t>
+            </w:r>
+          </w:p>
+        </w:tc>
+      </w:tr>
+      <w:tr>
+        <w:trPr>
+          <w:trHeight w:val="290"/>
+        </w:trPr>
+        <w:tc>
+          <w:tcPr>
+            <w:tcW w:w="560" w:type="dxa"/>
+            <w:tcBorders>
+              <w:top w:val="single" w:sz="4" w:space="0" w:color="auto"/>
+              <w:left w:val="single" w:sz="4" w:space="0" w:color="auto"/>
+              <w:bottom w:val="single" w:sz="4" w:space="0" w:color="auto"/>
+              <w:right w:val="single" w:sz="4" w:space="0" w:color="auto"/>
+            </w:tcBorders>
+            <w:noWrap/>
+            <w:vAlign w:val="center"/>
+          </w:tcPr>
+          <w:p>
+            <w:pPr>
+              <w:spacing w:after="0" w:line="240" w:lineRule="auto"/>
+              <w:jc w:val="center"/>
+              <w:rPr>
+                <w:rFonts w:ascii="Aptos Narrow" w:eastAsia="Times New Roman" w:hAnsi="Aptos Narrow" w:cs="Times New Roman"/>
+                <w:color w:val="000000"/>
+                <w:kern w:val="0"/>
+                <w:sz w:val="22"/>
+                <w:szCs w:val="22"/>
+                <w:lang w:eastAsia="en-IN"/>
+                <w14:ligatures w14:val="none"/>
+              </w:rPr>
+            </w:pPr>
+            <w:r>
+              <w:rPr>
+                <w:rFonts w:ascii="Aptos Narrow" w:eastAsia="Times New Roman" w:hAnsi="Aptos Narrow" w:cs="Times New Roman"/>
+                <w:color w:val="000000"/>
+                <w:kern w:val="0"/>
+                <w:sz w:val="22"/>
+                <w:szCs w:val="22"/>
+                <w:lang w:eastAsia="en-IN"/>
+                <w14:ligatures w14:val="none"/>
+              </w:rPr>
+              <w:t>14</w:t>
+            </w:r>
+          </w:p>
+        </w:tc>
+        <w:tc>
+          <w:tcPr>
+            <w:tcW w:w="2660" w:type="dxa"/>
+            <w:tcBorders>
+              <w:top w:val="single" w:sz="4" w:space="0" w:color="auto"/>
+              <w:left w:val="nil"/>
+              <w:bottom w:val="single" w:sz="4" w:space="0" w:color="auto"/>
+              <w:right w:val="single" w:sz="4" w:space="0" w:color="auto"/>
+            </w:tcBorders>
+            <w:vAlign w:val="center"/>
+          </w:tcPr>
+          <w:p>
+            <w:pPr>
+              <w:spacing w:after="0" w:line="240" w:lineRule="auto"/>
+              <w:rPr>
+                <w:rFonts w:ascii="Calibri" w:eastAsia="Times New Roman" w:hAnsi="Calibri" w:cs="Calibri"/>
+                <w:color w:val="000000"/>
+                <w:kern w:val="0"/>
+                <w:sz w:val="22"/>
+                <w:szCs w:val="22"/>
+                <w:lang w:eastAsia="en-IN"/>
+                <w14:ligatures w14:val="none"/>
+              </w:rPr>
+            </w:pPr>
+            <w:r>
+              <w:rPr>
+                <w:rFonts w:ascii="Calibri" w:eastAsia="Times New Roman" w:hAnsi="Calibri" w:cs="Calibri"/>
+                <w:color w:val="000000"/>
+                <w:kern w:val="0"/>
+                <w:sz w:val="22"/>
+                <w:szCs w:val="22"/>
+                <w:lang w:eastAsia="en-IN"/>
+                <w14:ligatures w14:val="none"/>
+              </w:rPr>
+              <w:t>Do you have a multiple entry visa to Sri Lanka?</w:t>
+            </w:r>
+          </w:p>
+        </w:tc>
+        <w:tc>
+          <w:tcPr>
+            <w:tcW w:w="6409" w:type="dxa"/>
+            <w:tcBorders>
+              <w:top w:val="single" w:sz="4" w:space="0" w:color="auto"/>
+              <w:left w:val="nil"/>
+              <w:bottom w:val="single" w:sz="4" w:space="0" w:color="auto"/>
+              <w:right w:val="single" w:sz="4" w:space="0" w:color="auto"/>
+            </w:tcBorders>
+            <w:noWrap/>
+            <w:vAlign w:val="bottom"/>
+          </w:tcPr>
+          <w:p>
+            <w:pPr>
+              <w:spacing w:after="0" w:line="240" w:lineRule="auto"/>
+              <w:rPr>
+                <w:rFonts w:ascii="Aptos Narrow" w:eastAsia="Times New Roman" w:hAnsi="Aptos Narrow" w:cs="Times New Roman"/>
+                <w:color w:val="000000"/>
+                <w:kern w:val="0"/>
+                <w:sz w:val="22"/>
+                <w:szCs w:val="22"/>
+                <w:lang w:eastAsia="en-IN"/>
+                <w14:ligatures w14:val="none"/>
+              </w:rPr>
+            </w:pPr>
+            <w:r>
+              <w:rPr>
+                <w:rFonts w:ascii="Aptos Narrow" w:eastAsia="Times New Roman" w:hAnsi="Aptos Narrow" w:cs="Times New Roman"/>
+                <w:color w:val="000000"/>
+                <w:kern w:val="0"/>
+                <w:sz w:val="22"/>
+                <w:szCs w:val="22"/>
+                <w:lang w:eastAsia="en-IN"/>
+                <w14:ligatures w14:val="none"/>
+              </w:rPr>
+              <w:t>{{</w:t>
+            </w:r>
+            <w:proofErr w:type="spellStart"/>
+            <w:r>
+              <w:rPr>
+                <w:rFonts w:ascii="Aptos Narrow" w:eastAsia="Times New Roman" w:hAnsi="Aptos Narrow" w:cs="Times New Roman"/>
+                <w:color w:val="000000"/>
+                <w:kern w:val="0"/>
+                <w:sz w:val="22"/>
+                <w:szCs w:val="22"/>
+                <w:lang w:eastAsia="en-IN"/>
+                <w14:ligatures w14:val="none"/>
+              </w:rPr>
+              <w:t>declaration.applicant_antecedent.multiple_entry_visa</w:t>
+            </w:r>
+            <w:proofErr w:type="spellEnd"/>
+            <w:r>
+              <w:rPr>
+                <w:rFonts w:ascii="Aptos Narrow" w:eastAsia="Times New Roman" w:hAnsi="Aptos Narrow" w:cs="Times New Roman"/>
+                <w:color w:val="000000"/>
+                <w:kern w:val="0"/>
+                <w:sz w:val="22"/>
+                <w:szCs w:val="22"/>
+                <w:lang w:eastAsia="en-IN"/>
+                <w14:ligatures w14:val="none"/>
+              </w:rPr>
+              <w:t>}}</w:t>
             </w:r>
           </w:p>
         </w:tc>
@@ -1748,11 +2598,6 @@
         <w:docPartUnique/>
       </w:docPartObj>
     </w:sdtPr>
-    <w:sdtEndPr>
-      <w:rPr>
-        <w:rStyle w:val="PageNumber"/>
-      </w:rPr>
-    </w:sdtEndPr>
     <w:sdtContent>
       <w:p>
         <w:pPr>
@@ -1800,11 +2645,6 @@
         <w:docPartUnique/>
       </w:docPartObj>
     </w:sdtPr>
-    <w:sdtEndPr>
-      <w:rPr>
-        <w:rStyle w:val="PageNumber"/>
-      </w:rPr>
-    </w:sdtEndPr>
     <w:sdtContent>
       <w:p>
         <w:pPr>
@@ -1864,11 +2704,6 @@
         <w:docPartUnique/>
       </w:docPartObj>
     </w:sdtPr>
-    <w:sdtEndPr>
-      <w:rPr>
-        <w:rStyle w:val="PageNumber"/>
-      </w:rPr>
-    </w:sdtEndPr>
     <w:sdtContent>
       <w:p>
         <w:pPr>

</xml_diff>